<commit_message>
Fix listing agreement template: preserve XML namespaces + fix spacing
Rebuilt tokenized template using raw string replacement instead of
ElementTree XML parsing, which was stripping namespace declarations
and causing "Word found unreadable content" errors. Also fixed
missing space between property_address and "is tax parcel number"
in the Property Description section, and fixed owner_email token
not being placed due to non-breaking space in source template.

Co-Authored-By: Claude Opus 4.6 <noreply@anthropic.com>
</commit_message>
<xml_diff>
--- a/src/templates/tokenized/sale-listing-agreement-tokenized.docx
+++ b/src/templates/tokenized/sale-listing-agreement-tokenized.docx
@@ -1,6 +1,6 @@
 
 <file path=word/document.xml><?xml version="1.0" encoding="utf-8"?>
-<w:document xmlns:mc="http://schemas.openxmlformats.org/markup-compatibility/2006" xmlns:r="http://schemas.openxmlformats.org/officeDocument/2006/relationships" xmlns:w="http://schemas.openxmlformats.org/wordprocessingml/2006/main" xmlns:w14="http://schemas.microsoft.com/office/word/2010/wordml" mc:Ignorable="w14 w15 w16se w16cid w16 w16cex w16sdtdh w16du wp14">
+<w:document xmlns:wpc="http://schemas.microsoft.com/office/word/2010/wordprocessingCanvas" xmlns:cx="http://schemas.microsoft.com/office/drawing/2014/chartex" xmlns:cx1="http://schemas.microsoft.com/office/drawing/2015/9/8/chartex" xmlns:cx2="http://schemas.microsoft.com/office/drawing/2015/10/21/chartex" xmlns:cx3="http://schemas.microsoft.com/office/drawing/2016/5/9/chartex" xmlns:cx4="http://schemas.microsoft.com/office/drawing/2016/5/10/chartex" xmlns:cx5="http://schemas.microsoft.com/office/drawing/2016/5/11/chartex" xmlns:cx6="http://schemas.microsoft.com/office/drawing/2016/5/12/chartex" xmlns:cx7="http://schemas.microsoft.com/office/drawing/2016/5/13/chartex" xmlns:cx8="http://schemas.microsoft.com/office/drawing/2016/5/14/chartex" xmlns:mc="http://schemas.openxmlformats.org/markup-compatibility/2006" xmlns:aink="http://schemas.microsoft.com/office/drawing/2016/ink" xmlns:am3d="http://schemas.microsoft.com/office/drawing/2017/model3d" xmlns:o="urn:schemas-microsoft-com:office:office" xmlns:oel="http://schemas.microsoft.com/office/2019/extlst" xmlns:r="http://schemas.openxmlformats.org/officeDocument/2006/relationships" xmlns:m="http://schemas.openxmlformats.org/officeDocument/2006/math" xmlns:v="urn:schemas-microsoft-com:vml" xmlns:wp14="http://schemas.microsoft.com/office/word/2010/wordprocessingDrawing" xmlns:wp="http://schemas.openxmlformats.org/drawingml/2006/wordprocessingDrawing" xmlns:w10="urn:schemas-microsoft-com:office:word" xmlns:w="http://schemas.openxmlformats.org/wordprocessingml/2006/main" xmlns:w14="http://schemas.microsoft.com/office/word/2010/wordml" xmlns:w15="http://schemas.microsoft.com/office/word/2012/wordml" xmlns:w16cex="http://schemas.microsoft.com/office/word/2018/wordml/cex" xmlns:w16cid="http://schemas.microsoft.com/office/word/2016/wordml/cid" xmlns:w16="http://schemas.microsoft.com/office/word/2018/wordml" xmlns:w16du="http://schemas.microsoft.com/office/word/2023/wordml/word16du" xmlns:w16sdtdh="http://schemas.microsoft.com/office/word/2020/wordml/sdtdatahash" xmlns:w16se="http://schemas.microsoft.com/office/word/2015/wordml/symex" xmlns:wpg="http://schemas.microsoft.com/office/word/2010/wordprocessingGroup" xmlns:wpi="http://schemas.microsoft.com/office/word/2010/wordprocessingInk" xmlns:wne="http://schemas.microsoft.com/office/word/2006/wordml" xmlns:wps="http://schemas.microsoft.com/office/word/2010/wordprocessingShape" mc:Ignorable="w14 w15 w16se w16cid w16 w16cex w16sdtdh w16du wp14">
   <w:body>
     <w:p>
       <w:pPr>
@@ -185,7 +185,7 @@
           <w:b/>
           <w:highlight w:val="lightGray"/>
         </w:rPr>
-        <w:t xml:space="preserve">{{owner_entity}}</w:t>
+        <w:t>{{owner_entity}}</w:t>
       </w:r>
       <w:r>
         <w:rPr>
@@ -221,7 +221,7 @@
           <w:bCs/>
           <w:highlight w:val="lightGray"/>
         </w:rPr>
-        <w:t xml:space="preserve">{{term_start}}</w:t>
+        <w:t>{{term_start}}</w:t>
       </w:r>
       <w:r>
         <w:rPr>
@@ -236,7 +236,7 @@
           <w:bCs/>
           <w:highlight w:val="lightGray"/>
         </w:rPr>
-        <w:t xml:space="preserve">{{term_end}}</w:t>
+        <w:t>{{term_end}}</w:t>
       </w:r>
       <w:r>
         <w:rPr>
@@ -251,7 +251,7 @@
           <w:bCs/>
           <w:highlight w:val="lightGray"/>
         </w:rPr>
-        <w:t xml:space="preserve">{{property_address}}, {{county}}</w:t>
+        <w:t>{{property_address}}, {{county}}</w:t>
       </w:r>
       <w:r>
         <w:rPr>
@@ -418,14 +418,14 @@
           <w:bCs/>
           <w:highlight w:val="lightGray"/>
         </w:rPr>
-        <w:t xml:space="preserve">{{property_address}}</w:t>
-      </w:r>
-      <w:r>
-        <w:rPr>
-          <w:rFonts w:ascii="Arial" w:hAnsi="Arial" w:cs="Arial"/>
-          <w:bCs/>
-        </w:rPr>
-        <w:t xml:space="preserve"/>
+        <w:t>{{property_address}}</w:t>
+      </w:r>
+      <w:r>
+        <w:rPr>
+          <w:rFonts w:ascii="Arial" w:hAnsi="Arial" w:cs="Arial"/>
+          <w:bCs/>
+        </w:rPr>
+        <w:t xml:space="preserve"> </w:t>
       </w:r>
       <w:r>
         <w:rPr>
@@ -447,7 +447,7 @@
           <w:bCs/>
           <w:highlight w:val="lightGray"/>
         </w:rPr>
-        <w:t xml:space="preserve">{{parcel_number}}</w:t>
+        <w:t>{{parcel_number}}</w:t>
       </w:r>
       <w:r>
         <w:rPr>
@@ -2438,7 +2438,7 @@
           <w:bCs/>
           <w:highlight w:val="lightGray"/>
         </w:rPr>
-        <w:t xml:space="preserve">{{owner_entity}}</w:t>
+        <w:t>{{owner_entity}}</w:t>
       </w:r>
       <w:r>
         <w:rPr>
@@ -2567,7 +2567,7 @@
           <w:highlight w:val="lightGray"/>
         </w:rPr>
         <w:tab/>
-        <w:t xml:space="preserve">{{owner_signer_name}}</w:t>
+        <w:t>{{owner_signer_name}}</w:t>
       </w:r>
       <w:r>
         <w:rPr>
@@ -2673,7 +2673,7 @@
           <w:rFonts w:ascii="Arial" w:hAnsi="Arial" w:cs="Arial"/>
           <w:b/>
         </w:rPr>
-        <w:t xml:space="preserve">Email: {{owner_email}}</w:t>
+        <w:t>Email: {{owner_email}}</w:t>
       </w:r>
     </w:p>
     <w:p>
@@ -2689,7 +2689,7 @@
           <w:rFonts w:ascii="Arial" w:hAnsi="Arial" w:cs="Arial"/>
           <w:b/>
         </w:rPr>
-        <w:t xml:space="preserve">Address: {{owner_address}}</w:t>
+        <w:t>Address: {{owner_address}}</w:t>
       </w:r>
       <w:r>
         <w:rPr>

</xml_diff>

<commit_message>
Remove grey background highlights from listing agreement tokens
Co-Authored-By: Claude Opus 4.6 <noreply@anthropic.com>
</commit_message>
<xml_diff>
--- a/src/templates/tokenized/sale-listing-agreement-tokenized.docx
+++ b/src/templates/tokenized/sale-listing-agreement-tokenized.docx
@@ -183,7 +183,6 @@
         <w:rPr>
           <w:rFonts w:ascii="Arial" w:hAnsi="Arial" w:cs="Arial"/>
           <w:b/>
-          <w:highlight w:val="lightGray"/>
         </w:rPr>
         <w:t>{{owner_entity}}</w:t>
       </w:r>
@@ -219,7 +218,6 @@
         <w:rPr>
           <w:rFonts w:ascii="Arial" w:hAnsi="Arial" w:cs="Arial"/>
           <w:bCs/>
-          <w:highlight w:val="lightGray"/>
         </w:rPr>
         <w:t>{{term_start}}</w:t>
       </w:r>
@@ -234,7 +232,6 @@
         <w:rPr>
           <w:rFonts w:ascii="Arial" w:hAnsi="Arial" w:cs="Arial"/>
           <w:bCs/>
-          <w:highlight w:val="lightGray"/>
         </w:rPr>
         <w:t>{{term_end}}</w:t>
       </w:r>
@@ -249,7 +246,6 @@
         <w:rPr>
           <w:rFonts w:ascii="Arial" w:hAnsi="Arial" w:cs="Arial"/>
           <w:bCs/>
-          <w:highlight w:val="lightGray"/>
         </w:rPr>
         <w:t>{{property_address}}, {{county}}</w:t>
       </w:r>
@@ -416,7 +412,6 @@
         <w:rPr>
           <w:rFonts w:ascii="Arial" w:hAnsi="Arial" w:cs="Arial"/>
           <w:bCs/>
-          <w:highlight w:val="lightGray"/>
         </w:rPr>
         <w:t>{{property_address}}</w:t>
       </w:r>
@@ -445,7 +440,6 @@
         <w:rPr>
           <w:rFonts w:ascii="Arial" w:hAnsi="Arial" w:cs="Arial"/>
           <w:bCs/>
-          <w:highlight w:val="lightGray"/>
         </w:rPr>
         <w:t>{{parcel_number}}</w:t>
       </w:r>
@@ -2436,7 +2430,6 @@
           <w:rFonts w:ascii="Arial" w:hAnsi="Arial" w:cs="Arial"/>
           <w:b/>
           <w:bCs/>
-          <w:highlight w:val="lightGray"/>
         </w:rPr>
         <w:t>{{owner_entity}}</w:t>
       </w:r>
@@ -2462,7 +2455,6 @@
           <w:rFonts w:ascii="Arial" w:hAnsi="Arial" w:cs="Arial"/>
           <w:b/>
           <w:bCs/>
-          <w:highlight w:val="lightGray"/>
           <w:u w:val="single"/>
         </w:rPr>
       </w:pPr>
@@ -2545,7 +2537,6 @@
           <w:rFonts w:ascii="Arial" w:hAnsi="Arial" w:cs="Arial"/>
           <w:b/>
           <w:bCs/>
-          <w:highlight w:val="lightGray"/>
           <w:u w:val="single"/>
         </w:rPr>
         <w:t>______________________</w:t>
@@ -2564,7 +2555,6 @@
           <w:rFonts w:ascii="Arial" w:hAnsi="Arial" w:cs="Arial"/>
           <w:b/>
           <w:bCs/>
-          <w:highlight w:val="lightGray"/>
         </w:rPr>
         <w:tab/>
         <w:t>{{owner_signer_name}}</w:t>

</xml_diff>